<commit_message>
feat: Introduce advanced document manipulation tools for paragraph management, document structure analysis, and page breaks, and add a new sample document.
</commit_message>
<xml_diff>
--- a/documents/D03_DOKUMEN_SPESIFIKASI_KEPERLUAN_SISTEM_SRS.docx
+++ b/documents/D03_DOKUMEN_SPESIFIKASI_KEPERLUAN_SISTEM_SRS.docx
@@ -21,7 +21,7 @@
         <mc:AlternateContent>
           <mc:Choice Requires="wps">
             <w:drawing>
-              <wp:anchor distT="45720" distB="45720" distL="114300" distR="114300" simplePos="0" relativeHeight="251659264" behindDoc="0" locked="0" layoutInCell="1" allowOverlap="1" wp14:anchorId="1E8AD5BA" wp14:editId="4F360667">
+              <wp:anchor distT="45720" distB="45720" distL="114300" distR="114300" simplePos="0" relativeHeight="251659264" behindDoc="0" locked="0" layoutInCell="1" allowOverlap="1" wp14:anchorId="47417B23" wp14:editId="361DCA8D">
                 <wp:simplePos x="0" y="0"/>
                 <wp:positionH relativeFrom="margin">
                   <wp:align>right</wp:align>
@@ -96,11 +96,11 @@
           </mc:Choice>
           <mc:Fallback>
             <w:pict>
-              <v:shapetype w14:anchorId="3343E0B8" id="_x0000_t202" coordsize="21600,21600" o:spt="202" path="m,l,21600r21600,l21600,xe">
+              <v:shapetype w14:anchorId="47417B23" id="_x0000_t202" coordsize="21600,21600" o:spt="202" path="m,l,21600r21600,l21600,xe">
                 <v:stroke joinstyle="miter"/>
                 <v:path gradientshapeok="t" o:connecttype="rect"/>
               </v:shapetype>
-              <v:shape id="Text Box 2" o:spid="_x0000_s1026" type="#_x0000_t202" style="position:absolute;left:0;text-align:left;margin-left:134.7pt;margin-top:-.35pt;width:185.9pt;height:23.25pt;z-index:251659264;visibility:visible;mso-wrap-style:square;mso-width-percent:400;mso-height-percent:0;mso-wrap-distance-left:9pt;mso-wrap-distance-top:3.6pt;mso-wrap-distance-right:9pt;mso-wrap-distance-bottom:3.6pt;mso-position-horizontal:right;mso-position-horizontal-relative:margin;mso-position-vertical:absolute;mso-position-vertical-relative:text;mso-width-percent:400;mso-height-percent:0;mso-width-relative:margin;mso-height-relative:margin;v-text-anchor:top" o:gfxdata="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" filled="f" stroked="f">
+              <v:shape id="Text Box 2" o:spid="_x0000_s1026" type="#_x0000_t202" style="position:absolute;left:0;text-align:left;margin-left:134.7pt;margin-top:-.35pt;width:185.9pt;height:23.25pt;z-index:251659264;visibility:visible;mso-wrap-style:square;mso-width-percent:400;mso-height-percent:0;mso-wrap-distance-left:9pt;mso-wrap-distance-top:3.6pt;mso-wrap-distance-right:9pt;mso-wrap-distance-bottom:3.6pt;mso-position-horizontal:right;mso-position-horizontal-relative:margin;mso-position-vertical:absolute;mso-position-vertical-relative:text;mso-width-percent:400;mso-height-percent:0;mso-width-relative:margin;mso-height-relative:margin;v-text-anchor:top" o:gfxdata="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" filled="f" stroked="f">
                 <v:textbox>
                   <w:txbxContent>
                     <w:p>
@@ -154,7 +154,7 @@
           <w:lang w:eastAsia="ms-MY"/>
         </w:rPr>
         <w:drawing>
-          <wp:inline distT="0" distB="0" distL="0" distR="0" wp14:anchorId="66A08258" wp14:editId="36B55D82">
+          <wp:inline distT="0" distB="0" distL="0" distR="0" wp14:anchorId="2FF05F16" wp14:editId="337C9CFE">
             <wp:extent cx="1676400" cy="1257300"/>
             <wp:effectExtent l="0" t="0" r="0" b="0"/>
             <wp:docPr id="458" name="Picture 458" descr="Coat_of_arms_of_Malaysia"/>
@@ -730,155 +730,6 @@
         <w:t>Keterangan Dokumen</w:t>
       </w:r>
     </w:p>
-    <w:tbl>
-      <w:tblPr>
-        <w:tblStyle w:val="TableGrid"/>
-        <w:tblW w:w="0" w:type="auto"/>
-        <w:tblLook w:val="04A0" w:firstRow="1" w:lastRow="0" w:firstColumn="1" w:lastColumn="0" w:noHBand="0" w:noVBand="1"/>
-      </w:tblPr>
-      <w:tblGrid>
-        <w:gridCol w:w="4531"/>
-        <w:gridCol w:w="4531"/>
-      </w:tblGrid>
-      <w:tr>
-        <w:tc>
-          <w:tcPr>
-            <w:tcW w:w="4536" w:type="dxa"/>
-          </w:tcPr>
-          <w:p>
-            <w:r>
-              <w:rPr>
-                <w:b/>
-              </w:rPr>
-              <w:t>Perkara</w:t>
-            </w:r>
-          </w:p>
-        </w:tc>
-        <w:tc>
-          <w:tcPr>
-            <w:tcW w:w="4536" w:type="dxa"/>
-          </w:tcPr>
-          <w:p>
-            <w:r>
-              <w:rPr>
-                <w:b/>
-              </w:rPr>
-              <w:t>Keterangan</w:t>
-            </w:r>
-          </w:p>
-        </w:tc>
-      </w:tr>
-      <w:tr>
-        <w:tc>
-          <w:tcPr>
-            <w:tcW w:w="4536" w:type="dxa"/>
-          </w:tcPr>
-          <w:p>
-            <w:r>
-              <w:t>Nama Dokumen</w:t>
-            </w:r>
-          </w:p>
-        </w:tc>
-        <w:tc>
-          <w:tcPr>
-            <w:tcW w:w="4536" w:type="dxa"/>
-          </w:tcPr>
-          <w:p>
-            <w:r>
-              <w:t>Dokumen Spesifikasi Keperluan Sistem (SRS)</w:t>
-            </w:r>
-          </w:p>
-        </w:tc>
-      </w:tr>
-      <w:tr>
-        <w:tc>
-          <w:tcPr>
-            <w:tcW w:w="4536" w:type="dxa"/>
-          </w:tcPr>
-          <w:p>
-            <w:r>
-              <w:t>Kod Dokumen</w:t>
-            </w:r>
-          </w:p>
-        </w:tc>
-        <w:tc>
-          <w:tcPr>
-            <w:tcW w:w="4536" w:type="dxa"/>
-          </w:tcPr>
-          <w:p>
-            <w:r>
-              <w:t>D03_SRS</w:t>
-            </w:r>
-          </w:p>
-        </w:tc>
-      </w:tr>
-      <w:tr>
-        <w:tc>
-          <w:tcPr>
-            <w:tcW w:w="4536" w:type="dxa"/>
-          </w:tcPr>
-          <w:p>
-            <w:r>
-              <w:t>Versi</w:t>
-            </w:r>
-          </w:p>
-        </w:tc>
-        <w:tc>
-          <w:tcPr>
-            <w:tcW w:w="4536" w:type="dxa"/>
-          </w:tcPr>
-          <w:p>
-            <w:r>
-              <w:t>1.0</w:t>
-            </w:r>
-          </w:p>
-        </w:tc>
-      </w:tr>
-      <w:tr>
-        <w:tc>
-          <w:tcPr>
-            <w:tcW w:w="4536" w:type="dxa"/>
-          </w:tcPr>
-          <w:p>
-            <w:r>
-              <w:t>Tarikh</w:t>
-            </w:r>
-          </w:p>
-        </w:tc>
-        <w:tc>
-          <w:tcPr>
-            <w:tcW w:w="4536" w:type="dxa"/>
-          </w:tcPr>
-          <w:p>
-            <w:r>
-              <w:t>14 Januari 2026</w:t>
-            </w:r>
-          </w:p>
-        </w:tc>
-      </w:tr>
-      <w:tr>
-        <w:tc>
-          <w:tcPr>
-            <w:tcW w:w="4536" w:type="dxa"/>
-          </w:tcPr>
-          <w:p>
-            <w:r>
-              <w:t>Tujuan</w:t>
-            </w:r>
-          </w:p>
-        </w:tc>
-        <w:tc>
-          <w:tcPr>
-            <w:tcW w:w="4536" w:type="dxa"/>
-          </w:tcPr>
-          <w:p>
-            <w:r>
-              <w:t>Menerangkan keperluan sistem secara menyeluruh</w:t>
-            </w:r>
-          </w:p>
-        </w:tc>
-      </w:tr>
-    </w:tbl>
     <w:p>
       <w:pPr>
         <w:pStyle w:val="ListParagraph"/>
@@ -888,8 +739,68 @@
         <w:jc w:val="both"/>
         <w:rPr>
           <w:rFonts w:ascii="Arial" w:hAnsi="Arial" w:cs="Arial"/>
-        </w:rPr>
-      </w:pPr>
+          <w:b/>
+        </w:rPr>
+      </w:pPr>
+      <w:r>
+        <w:rPr>
+          <w:rFonts w:ascii="Arial" w:hAnsi="Arial" w:cs="Arial"/>
+        </w:rPr>
+        <w:t>Dokumen Spesifikasi Keperluan Sistem (SRS) ini menyatakan keperluan fungsional dan bukan fungsional bagi Sistem OSC Pelesenan PBT (Pihak Berkuasa Tempatan). Sistem ini merupakan platform pelesenan digital yang komprehensif dan menyeluruh untuk pihak berkuasa tempatan, merangkumi keseluruhan kitaran hayat pelesenan perniagaan dari pendaftaran akaun, pemprosesan permohonan, kelulusan, pembayaran, pengeluaran lesen, pemantauan, penguatkuasaan hingga ke pelaporan.</w:t>
+      </w:r>
+      <w:r>
+        <w:rPr>
+          <w:rFonts w:ascii="Arial" w:hAnsi="Arial" w:cs="Arial"/>
+        </w:rPr>
+        <w:br/>
+      </w:r>
+      <w:r>
+        <w:rPr>
+          <w:rFonts w:ascii="Arial" w:hAnsi="Arial" w:cs="Arial"/>
+        </w:rPr>
+        <w:br/>
+        <w:t>Sistem ini mengandungi 12 modul utama: M1 (Profil Pelanggan), M2 (Permohonan Lesen), M3 (Pembaharuan Lesen), M4 (Pengurusan Dokumen), M5 (Semakan dan Ulasan), M6 (Mesyuarat OSC), M7 (Pemantauan dan Penguatkuasaan), M8 (Aduan dan Pertanyaan), M9 (Dashboard dan Pelaporan), M10 (Bayaran dan Pengeluaran Lesen), M11 (Pentadbiran Sistem), dan M12 (Notifikasi).</w:t>
+      </w:r>
+      <w:r>
+        <w:rPr>
+          <w:rFonts w:ascii="Arial" w:hAnsi="Arial" w:cs="Arial"/>
+        </w:rPr>
+        <w:br/>
+      </w:r>
+      <w:r>
+        <w:rPr>
+          <w:rFonts w:ascii="Arial" w:hAnsi="Arial" w:cs="Arial"/>
+        </w:rPr>
+        <w:br/>
+        <w:t>Objektif utama sistem adalah untuk menyeragamkan proses pelesenan merentasi semua PBT, meningkatkan kecekapan melalui aliran kerja automatik tanpa kertas, memberikan ketelusan melalui penjejakan status masa nyata, memastikan pematuhan kepada PDPA dan piawaian kerajaan, serta integrasi yang lancar dengan sistem luaran seperti gerbang pembayaran, pengesahan identiti (JPN/MyDigital ID), SSM, dan sistem kewangan.</w:t>
+      </w:r>
+    </w:p>
+    <w:p>
+      <w:pPr>
+        <w:spacing w:after="0" w:line="276" w:lineRule="auto"/>
+        <w:jc w:val="both"/>
+        <w:rPr>
+          <w:rFonts w:ascii="Arial" w:hAnsi="Arial" w:cs="Arial"/>
+          <w:b/>
+        </w:rPr>
+      </w:pPr>
+    </w:p>
+    <w:p>
+      <w:pPr>
+        <w:pStyle w:val="Style1"/>
+        <w:spacing w:after="240" w:line="276" w:lineRule="auto"/>
+        <w:rPr>
+          <w:sz w:val="22"/>
+          <w:szCs w:val="22"/>
+        </w:rPr>
+      </w:pPr>
+      <w:r>
+        <w:rPr>
+          <w:sz w:val="22"/>
+          <w:szCs w:val="22"/>
+        </w:rPr>
+        <w:t>Semakan dan Pengesahan Dokumen</w:t>
+      </w:r>
     </w:p>
     <w:p>
       <w:pPr>
@@ -900,52 +811,6 @@
         <w:jc w:val="both"/>
         <w:rPr>
           <w:rFonts w:ascii="Arial" w:hAnsi="Arial" w:cs="Arial"/>
-          <w:b/>
-        </w:rPr>
-      </w:pPr>
-      <w:r>
-        <w:rPr>
-          <w:rFonts w:ascii="Arial" w:hAnsi="Arial" w:cs="Arial"/>
-        </w:rPr>
-        <w:t>Seksyen ini adalah ruangan untuk menyatakan secara ringkas keterangan berkenaan dokumen yang disediakan.</w:t>
-      </w:r>
-    </w:p>
-    <w:p>
-      <w:pPr>
-        <w:spacing w:after="0" w:line="276" w:lineRule="auto"/>
-        <w:jc w:val="both"/>
-        <w:rPr>
-          <w:rFonts w:ascii="Arial" w:hAnsi="Arial" w:cs="Arial"/>
-          <w:b/>
-        </w:rPr>
-      </w:pPr>
-    </w:p>
-    <w:p>
-      <w:pPr>
-        <w:pStyle w:val="Style1"/>
-        <w:spacing w:after="240" w:line="276" w:lineRule="auto"/>
-        <w:rPr>
-          <w:sz w:val="22"/>
-          <w:szCs w:val="22"/>
-        </w:rPr>
-      </w:pPr>
-      <w:r>
-        <w:rPr>
-          <w:sz w:val="22"/>
-          <w:szCs w:val="22"/>
-        </w:rPr>
-        <w:t>Semakan dan Pengesahan Dokumen</w:t>
-      </w:r>
-    </w:p>
-    <w:p>
-      <w:pPr>
-        <w:pStyle w:val="ListParagraph"/>
-        <w:spacing w:after="0" w:line="276" w:lineRule="auto"/>
-        <w:ind w:left="567"/>
-        <w:contextualSpacing w:val="0"/>
-        <w:jc w:val="both"/>
-        <w:rPr>
-          <w:rFonts w:ascii="Arial" w:hAnsi="Arial" w:cs="Arial"/>
         </w:rPr>
       </w:pPr>
       <w:r>
@@ -953,22 +818,6 @@
           <w:rFonts w:ascii="Arial" w:hAnsi="Arial" w:cs="Arial"/>
         </w:rPr>
         <w:t>Seksyen ini adalah ruangan bagi pegawai-pegawai yang bertanggungjawab untuk melakukan semakan dan pengesahan kepada maklumat-maklumat yang terkandung di dalam dokumen ini. Sila sertakan maklumat seperti nama, jawatan, tandatangan dan tarikh semakan atau kelulusan. Contoh jadual semakan dan pengesahan adalah seperti berikut :</w:t>
-      </w:r>
-      <w:r>
-        <w:rPr>
-          <w:rFonts w:ascii="Arial" w:hAnsi="Arial" w:cs="Arial"/>
-        </w:rPr>
-        <w:t xml:space="preserve"> </w:t>
-      </w:r>
-      <w:r>
-        <w:rPr>
-          <w:rFonts w:ascii="Arial" w:hAnsi="Arial" w:cs="Arial"/>
-          <w:b/>
-          <w:bCs/>
-          <w:i/>
-          <w:iCs/>
-        </w:rPr>
-        <w:t>Seksyen ini digunakan sebagai contoh ayat bagi menunjukkan kandungan yang akan diisi oleh pihak yang bertanggungjawab.</w:t>
       </w:r>
     </w:p>
     <w:p>
@@ -1202,15 +1051,6 @@
                 <w:lang w:val="nl-NL"/>
               </w:rPr>
             </w:pPr>
-            <w:r>
-              <w:rPr>
-                <w:rFonts w:cs="Arial"/>
-                <w:sz w:val="22"/>
-                <w:szCs w:val="22"/>
-                <w:lang w:val="nl-NL"/>
-              </w:rPr>
-              <w:t>&lt;&lt;TEST&gt;&gt;</w:t>
-            </w:r>
           </w:p>
         </w:tc>
         <w:tc>
@@ -2296,17 +2136,9 @@
           <w:sz w:val="22"/>
           <w:szCs w:val="22"/>
         </w:rPr>
-        <w:t xml:space="preserve">Senarai </w:t>
-      </w:r>
-      <w:proofErr w:type="spellStart"/>
-      <w:r>
-        <w:rPr>
-          <w:sz w:val="22"/>
-          <w:szCs w:val="22"/>
-        </w:rPr>
-        <w:t>Gambarajah</w:t>
-      </w:r>
-      <w:proofErr w:type="spellEnd"/>
+        <w:lastRenderedPageBreak/>
+        <w:t>Senarai Gambarajah</w:t>
+      </w:r>
     </w:p>
     <w:p>
       <w:pPr>
@@ -2323,21 +2155,7 @@
         <w:rPr>
           <w:rFonts w:ascii="Arial" w:hAnsi="Arial" w:cs="Arial"/>
         </w:rPr>
-        <w:t xml:space="preserve">Seksyen ini merupakan ruangan untuk memasukkan senarai nombor rujukan bagi </w:t>
-      </w:r>
-      <w:proofErr w:type="spellStart"/>
-      <w:r>
-        <w:rPr>
-          <w:rFonts w:ascii="Arial" w:hAnsi="Arial" w:cs="Arial"/>
-        </w:rPr>
-        <w:t>gambarajah-gambarajah</w:t>
-      </w:r>
-      <w:proofErr w:type="spellEnd"/>
-      <w:r>
-        <w:rPr>
-          <w:rFonts w:ascii="Arial" w:hAnsi="Arial" w:cs="Arial"/>
-        </w:rPr>
-        <w:t xml:space="preserve"> yang terkandung di dalam dokumen berserta nombor muka surat yang terlibat.</w:t>
+        <w:t>Seksyen ini merupakan ruangan untuk memasukkan senarai nombor rujukan bagi gambarajah-gambarajah yang terkandung di dalam dokumen berserta nombor muka surat yang terlibat.</w:t>
       </w:r>
     </w:p>
     <w:p>
@@ -2390,7 +2208,6 @@
           <w:sz w:val="22"/>
           <w:szCs w:val="22"/>
         </w:rPr>
-        <w:lastRenderedPageBreak/>
         <w:t>Definisi dan Akronim</w:t>
       </w:r>
     </w:p>
@@ -2426,19 +2243,11 @@
           <w:rFonts w:ascii="Arial" w:hAnsi="Arial" w:cs="Arial"/>
         </w:rPr>
       </w:pPr>
-      <w:proofErr w:type="spellStart"/>
-      <w:r>
-        <w:rPr>
-          <w:rFonts w:ascii="Arial" w:hAnsi="Arial" w:cs="Arial"/>
-        </w:rPr>
-        <w:t>Sub</w:t>
-      </w:r>
-      <w:proofErr w:type="spellEnd"/>
-      <w:r>
-        <w:rPr>
-          <w:rFonts w:ascii="Arial" w:hAnsi="Arial" w:cs="Arial"/>
-        </w:rPr>
-        <w:t xml:space="preserve"> seksyen ini adalah ruangan untuk menerangkan akronim-akronim yang digunakan di dalam dokumen. Contoh jadual bagi senarai akronim adalah seperti berikut :</w:t>
+      <w:r>
+        <w:rPr>
+          <w:rFonts w:ascii="Arial" w:hAnsi="Arial" w:cs="Arial"/>
+        </w:rPr>
+        <w:t>Sub seksyen ini adalah ruangan untuk menerangkan akronim-akronim yang digunakan di dalam dokumen. Contoh jadual bagi senarai akronim adalah seperti berikut :</w:t>
       </w:r>
     </w:p>
     <w:p>
@@ -2714,19 +2523,11 @@
           <w:rFonts w:ascii="Arial" w:hAnsi="Arial" w:cs="Arial"/>
         </w:rPr>
       </w:pPr>
-      <w:proofErr w:type="spellStart"/>
-      <w:r>
-        <w:rPr>
-          <w:rFonts w:ascii="Arial" w:hAnsi="Arial" w:cs="Arial"/>
-        </w:rPr>
-        <w:t>Sub</w:t>
-      </w:r>
-      <w:proofErr w:type="spellEnd"/>
-      <w:r>
-        <w:rPr>
-          <w:rFonts w:ascii="Arial" w:hAnsi="Arial" w:cs="Arial"/>
-        </w:rPr>
-        <w:t xml:space="preserve"> seksyen ini adalah ruangan untuk menerangkan definisi bagi terma atau istilah yang digunakan di dalam dokumen. Contoh jadual bagi senarai definisi adalah seperti berikut :</w:t>
+      <w:r>
+        <w:rPr>
+          <w:rFonts w:ascii="Arial" w:hAnsi="Arial" w:cs="Arial"/>
+        </w:rPr>
+        <w:t>Sub seksyen ini adalah ruangan untuk menerangkan definisi bagi terma atau istilah yang digunakan di dalam dokumen. Contoh jadual bagi senarai definisi adalah seperti berikut :</w:t>
       </w:r>
     </w:p>
     <w:p>
@@ -2853,9 +2654,13 @@
             <w:vAlign w:val="center"/>
           </w:tcPr>
           <w:p>
-            <w:r>
-              <w:t>Contoh definisi sistem</w:t>
-            </w:r>
+            <w:pPr>
+              <w:spacing w:after="0" w:line="276" w:lineRule="auto"/>
+              <w:ind w:left="162"/>
+              <w:rPr>
+                <w:rFonts w:ascii="Arial" w:hAnsi="Arial" w:cs="Arial"/>
+              </w:rPr>
+            </w:pPr>
           </w:p>
         </w:tc>
       </w:tr>
@@ -2970,6 +2775,7 @@
           <w:sz w:val="22"/>
           <w:szCs w:val="22"/>
         </w:rPr>
+        <w:lastRenderedPageBreak/>
         <w:t>Sumber Rujukan</w:t>
       </w:r>
     </w:p>
@@ -3009,7 +2815,6 @@
           <w:sz w:val="22"/>
           <w:szCs w:val="22"/>
         </w:rPr>
-        <w:lastRenderedPageBreak/>
         <w:t>PENGENALAN</w:t>
       </w:r>
     </w:p>
@@ -3044,21 +2849,7 @@
         <w:rPr>
           <w:rFonts w:ascii="Arial" w:hAnsi="Arial" w:cs="Arial"/>
         </w:rPr>
-        <w:t xml:space="preserve">Seksyen ini adalah ruangan untuk menerangkan tujuan, objektif dan matlamat sistem aplikasi ini dibangunkan selaras dengan objektif </w:t>
-      </w:r>
-      <w:proofErr w:type="spellStart"/>
-      <w:r>
-        <w:rPr>
-          <w:rFonts w:ascii="Arial" w:hAnsi="Arial" w:cs="Arial"/>
-        </w:rPr>
-        <w:t>bisnes</w:t>
-      </w:r>
-      <w:proofErr w:type="spellEnd"/>
-      <w:r>
-        <w:rPr>
-          <w:rFonts w:ascii="Arial" w:hAnsi="Arial" w:cs="Arial"/>
-        </w:rPr>
-        <w:t xml:space="preserve"> yang ingin dicapai.</w:t>
+        <w:t>Seksyen ini adalah ruangan untuk menerangkan tujuan, objektif dan matlamat sistem aplikasi ini dibangunkan selaras dengan objektif bisnes yang ingin dicapai.</w:t>
       </w:r>
     </w:p>
     <w:p>
@@ -3250,23 +3041,13 @@
         </w:rPr>
         <w:t xml:space="preserve">Seksyen ini adalah ruangan untuk menyenaraikan notasi-notasi yang akan digunakan untuk menyediakan Model Fungsi Sistem. Sila rujuk kepada ruangan notasi di </w:t>
       </w:r>
-      <w:proofErr w:type="spellStart"/>
       <w:r>
         <w:rPr>
           <w:rFonts w:ascii="Arial" w:hAnsi="Arial" w:cs="Arial"/>
           <w:b/>
           <w:color w:val="000000" w:themeColor="text1"/>
         </w:rPr>
-        <w:t>Pemodelan</w:t>
-      </w:r>
-      <w:proofErr w:type="spellEnd"/>
-      <w:r>
-        <w:rPr>
-          <w:rFonts w:ascii="Arial" w:hAnsi="Arial" w:cs="Arial"/>
-          <w:b/>
-          <w:color w:val="000000" w:themeColor="text1"/>
-        </w:rPr>
-        <w:t xml:space="preserve"> Fungsi Sistem [F2.2]</w:t>
+        <w:t>Pemodelan Fungsi Sistem [F2.2]</w:t>
       </w:r>
       <w:r>
         <w:rPr>
@@ -3333,56 +3114,39 @@
           <w:rFonts w:ascii="Arial" w:hAnsi="Arial" w:cs="Arial"/>
           <w:color w:val="000000" w:themeColor="text1"/>
         </w:rPr>
-        <w:t xml:space="preserve">Seksyen ini adalah ruangan untuk menyediakan Rajah Hierarki Fungsian Sistem yang merangkumi komponen-komponen seperti sistem, subsistem, fungsi, modul, </w:t>
-      </w:r>
-      <w:proofErr w:type="spellStart"/>
-      <w:r>
-        <w:rPr>
-          <w:rFonts w:ascii="Arial" w:hAnsi="Arial" w:cs="Arial"/>
+        <w:t xml:space="preserve">Seksyen ini adalah ruangan untuk menyediakan Rajah Hierarki Fungsian Sistem yang merangkumi komponen-komponen seperti sistem, subsistem, fungsi, modul, submodul dan transaksi. Sila rujuk kepada langkah-langkah dalam </w:t>
+      </w:r>
+      <w:r>
+        <w:rPr>
+          <w:rFonts w:ascii="Arial" w:hAnsi="Arial" w:cs="Arial"/>
+          <w:b/>
           <w:color w:val="000000" w:themeColor="text1"/>
         </w:rPr>
-        <w:t>submodul</w:t>
-      </w:r>
-      <w:proofErr w:type="spellEnd"/>
+        <w:t>Pemodelan Fungsi Sistem [F2.2]</w:t>
+      </w:r>
       <w:r>
         <w:rPr>
           <w:rFonts w:ascii="Arial" w:hAnsi="Arial" w:cs="Arial"/>
           <w:color w:val="000000" w:themeColor="text1"/>
         </w:rPr>
-        <w:t xml:space="preserve"> dan transaksi. Sila rujuk kepada langkah-langkah dalam </w:t>
-      </w:r>
-      <w:proofErr w:type="spellStart"/>
+        <w:t xml:space="preserve"> dan langkah 2b di dalam </w:t>
+      </w:r>
       <w:r>
         <w:rPr>
           <w:rFonts w:ascii="Arial" w:hAnsi="Arial" w:cs="Arial"/>
           <w:b/>
           <w:color w:val="000000" w:themeColor="text1"/>
         </w:rPr>
-        <w:t>Pemodelan</w:t>
-      </w:r>
-      <w:proofErr w:type="spellEnd"/>
+        <w:t xml:space="preserve">Penyediaan Spesifikasi </w:t>
+      </w:r>
       <w:r>
         <w:rPr>
           <w:rFonts w:ascii="Arial" w:hAnsi="Arial" w:cs="Arial"/>
           <w:b/>
           <w:color w:val="000000" w:themeColor="text1"/>
         </w:rPr>
-        <w:t xml:space="preserve"> Fungsi Sistem [F2.2]</w:t>
-      </w:r>
-      <w:r>
-        <w:rPr>
-          <w:rFonts w:ascii="Arial" w:hAnsi="Arial" w:cs="Arial"/>
-          <w:color w:val="000000" w:themeColor="text1"/>
-        </w:rPr>
-        <w:t xml:space="preserve"> dan langkah 2b di dalam </w:t>
-      </w:r>
-      <w:r>
-        <w:rPr>
-          <w:rFonts w:ascii="Arial" w:hAnsi="Arial" w:cs="Arial"/>
-          <w:b/>
-          <w:color w:val="000000" w:themeColor="text1"/>
-        </w:rPr>
-        <w:t>Penyediaan Spesifikasi Keperluan Sistem [F2.6]</w:t>
+        <w:lastRenderedPageBreak/>
+        <w:t>Keperluan Sistem [F2.6]</w:t>
       </w:r>
       <w:r>
         <w:rPr>
@@ -3428,7 +3192,6 @@
           <w:sz w:val="22"/>
           <w:szCs w:val="22"/>
         </w:rPr>
-        <w:lastRenderedPageBreak/>
         <w:t>Jadual Pemadanan Aktor Dengan  Fungsi Sistem</w:t>
       </w:r>
     </w:p>
@@ -3449,23 +3212,13 @@
         </w:rPr>
         <w:t xml:space="preserve">Seksyen ini adalah ruangan untuk menyediakan Jadual Pemadanan. Sila rujuk kepada langkah-langkah dalam </w:t>
       </w:r>
-      <w:proofErr w:type="spellStart"/>
       <w:r>
         <w:rPr>
           <w:rFonts w:ascii="Arial" w:hAnsi="Arial" w:cs="Arial"/>
           <w:b/>
           <w:color w:val="000000" w:themeColor="text1"/>
         </w:rPr>
-        <w:t>Pemodelan</w:t>
-      </w:r>
-      <w:proofErr w:type="spellEnd"/>
-      <w:r>
-        <w:rPr>
-          <w:rFonts w:ascii="Arial" w:hAnsi="Arial" w:cs="Arial"/>
-          <w:b/>
-          <w:color w:val="000000" w:themeColor="text1"/>
-        </w:rPr>
-        <w:t xml:space="preserve"> Fungsi Sistem [F2.2]</w:t>
+        <w:t>Pemodelan Fungsi Sistem [F2.2]</w:t>
       </w:r>
       <w:r>
         <w:rPr>
@@ -3559,81 +3312,34 @@
         </w:rPr>
         <w:t xml:space="preserve">Seksyen ini adalah ruangan untuk menyenaraikan notasi-notasi yang akan digunakan untuk menyediakan Model </w:t>
       </w:r>
-      <w:proofErr w:type="spellStart"/>
       <w:r>
         <w:rPr>
           <w:rFonts w:ascii="Arial" w:hAnsi="Arial" w:cs="Arial"/>
           <w:i/>
         </w:rPr>
-        <w:t>Use</w:t>
-      </w:r>
-      <w:proofErr w:type="spellEnd"/>
-      <w:r>
-        <w:rPr>
-          <w:rFonts w:ascii="Arial" w:hAnsi="Arial" w:cs="Arial"/>
+        <w:t>Use Case</w:t>
+      </w:r>
+      <w:r>
+        <w:rPr>
+          <w:rFonts w:ascii="Arial" w:hAnsi="Arial" w:cs="Arial"/>
+        </w:rPr>
+        <w:t xml:space="preserve">. Sila rujuk kepada                </w:t>
+      </w:r>
+      <w:r>
+        <w:rPr>
+          <w:rFonts w:ascii="Arial" w:hAnsi="Arial" w:cs="Arial"/>
+          <w:b/>
+        </w:rPr>
+        <w:t xml:space="preserve">Pemodelan </w:t>
+      </w:r>
+      <w:r>
+        <w:rPr>
+          <w:rFonts w:ascii="Arial" w:hAnsi="Arial" w:cs="Arial"/>
+          <w:b/>
           <w:i/>
         </w:rPr>
-        <w:t xml:space="preserve"> </w:t>
-      </w:r>
-      <w:proofErr w:type="spellStart"/>
-      <w:r>
-        <w:rPr>
-          <w:rFonts w:ascii="Arial" w:hAnsi="Arial" w:cs="Arial"/>
-          <w:i/>
-        </w:rPr>
-        <w:t>Case</w:t>
-      </w:r>
-      <w:proofErr w:type="spellEnd"/>
-      <w:r>
-        <w:rPr>
-          <w:rFonts w:ascii="Arial" w:hAnsi="Arial" w:cs="Arial"/>
-        </w:rPr>
-        <w:t xml:space="preserve">. Sila rujuk kepada                </w:t>
-      </w:r>
-      <w:proofErr w:type="spellStart"/>
-      <w:r>
-        <w:rPr>
-          <w:rFonts w:ascii="Arial" w:hAnsi="Arial" w:cs="Arial"/>
-          <w:b/>
-        </w:rPr>
-        <w:t>Pemodelan</w:t>
-      </w:r>
-      <w:proofErr w:type="spellEnd"/>
-      <w:r>
-        <w:rPr>
-          <w:rFonts w:ascii="Arial" w:hAnsi="Arial" w:cs="Arial"/>
-          <w:b/>
-        </w:rPr>
-        <w:t xml:space="preserve"> </w:t>
-      </w:r>
-      <w:proofErr w:type="spellStart"/>
-      <w:r>
-        <w:rPr>
-          <w:rFonts w:ascii="Arial" w:hAnsi="Arial" w:cs="Arial"/>
-          <w:b/>
-          <w:i/>
-        </w:rPr>
-        <w:t>Use</w:t>
-      </w:r>
-      <w:proofErr w:type="spellEnd"/>
-      <w:r>
-        <w:rPr>
-          <w:rFonts w:ascii="Arial" w:hAnsi="Arial" w:cs="Arial"/>
-          <w:b/>
-          <w:i/>
-        </w:rPr>
-        <w:t xml:space="preserve"> </w:t>
-      </w:r>
-      <w:proofErr w:type="spellStart"/>
-      <w:r>
-        <w:rPr>
-          <w:rFonts w:ascii="Arial" w:hAnsi="Arial" w:cs="Arial"/>
-          <w:b/>
-          <w:i/>
-        </w:rPr>
-        <w:t>Case</w:t>
-      </w:r>
-      <w:proofErr w:type="spellEnd"/>
+        <w:t>Use Case</w:t>
+      </w:r>
       <w:r>
         <w:rPr>
           <w:rFonts w:ascii="Arial" w:hAnsi="Arial" w:cs="Arial"/>
@@ -3689,34 +3395,14 @@
         </w:rPr>
         <w:t xml:space="preserve">Model </w:t>
       </w:r>
-      <w:proofErr w:type="spellStart"/>
       <w:r>
         <w:rPr>
           <w:i/>
           <w:sz w:val="22"/>
           <w:szCs w:val="22"/>
         </w:rPr>
-        <w:t>Use</w:t>
-      </w:r>
-      <w:proofErr w:type="spellEnd"/>
-      <w:r>
-        <w:rPr>
-          <w:i/>
-          <w:sz w:val="22"/>
-          <w:szCs w:val="22"/>
-        </w:rPr>
-        <w:t xml:space="preserve"> </w:t>
-      </w:r>
-      <w:proofErr w:type="spellStart"/>
-      <w:r>
-        <w:rPr>
-          <w:i/>
-          <w:sz w:val="22"/>
-          <w:szCs w:val="22"/>
-        </w:rPr>
-        <w:t>Case</w:t>
-      </w:r>
-      <w:proofErr w:type="spellEnd"/>
+        <w:t>Use Case</w:t>
+      </w:r>
     </w:p>
     <w:p>
       <w:pPr>
@@ -3734,143 +3420,60 @@
         </w:rPr>
         <w:t xml:space="preserve">Seksyen ini adalah ruangan untuk menyedia Model </w:t>
       </w:r>
-      <w:proofErr w:type="spellStart"/>
       <w:r>
         <w:rPr>
           <w:rFonts w:ascii="Arial" w:hAnsi="Arial" w:cs="Arial"/>
           <w:i/>
         </w:rPr>
-        <w:t>Use</w:t>
-      </w:r>
-      <w:proofErr w:type="spellEnd"/>
+        <w:t>Use Case</w:t>
+      </w:r>
+      <w:r>
+        <w:rPr>
+          <w:rFonts w:ascii="Arial" w:hAnsi="Arial" w:cs="Arial"/>
+        </w:rPr>
+        <w:t xml:space="preserve"> yang terdiri daripada Rajah </w:t>
+      </w:r>
       <w:r>
         <w:rPr>
           <w:rFonts w:ascii="Arial" w:hAnsi="Arial" w:cs="Arial"/>
           <w:i/>
         </w:rPr>
-        <w:t xml:space="preserve"> </w:t>
-      </w:r>
-      <w:proofErr w:type="spellStart"/>
+        <w:t>Use Case</w:t>
+      </w:r>
+      <w:r>
+        <w:rPr>
+          <w:rFonts w:ascii="Arial" w:hAnsi="Arial" w:cs="Arial"/>
+        </w:rPr>
+        <w:t xml:space="preserve"> serta keterangan bagi </w:t>
+      </w:r>
       <w:r>
         <w:rPr>
           <w:rFonts w:ascii="Arial" w:hAnsi="Arial" w:cs="Arial"/>
           <w:i/>
         </w:rPr>
-        <w:t>Case</w:t>
-      </w:r>
-      <w:proofErr w:type="spellEnd"/>
-      <w:r>
-        <w:rPr>
-          <w:rFonts w:ascii="Arial" w:hAnsi="Arial" w:cs="Arial"/>
-        </w:rPr>
-        <w:t xml:space="preserve"> yang terdiri daripada Rajah </w:t>
-      </w:r>
-      <w:proofErr w:type="spellStart"/>
-      <w:r>
-        <w:rPr>
-          <w:rFonts w:ascii="Arial" w:hAnsi="Arial" w:cs="Arial"/>
+        <w:t>use case</w:t>
+      </w:r>
+      <w:r>
+        <w:rPr>
+          <w:rFonts w:ascii="Arial" w:hAnsi="Arial" w:cs="Arial"/>
+        </w:rPr>
+        <w:t xml:space="preserve"> yang terlibat. Sila rujuk kepada langkah-langkah di bawah </w:t>
+      </w:r>
+      <w:r>
+        <w:rPr>
+          <w:rFonts w:ascii="Arial" w:hAnsi="Arial" w:cs="Arial"/>
+          <w:b/>
+        </w:rPr>
+        <w:t xml:space="preserve">Pemodelan </w:t>
+      </w:r>
+      <w:r>
+        <w:rPr>
+          <w:rFonts w:ascii="Arial" w:hAnsi="Arial" w:cs="Arial"/>
+          <w:b/>
           <w:i/>
         </w:rPr>
-        <w:t>Use</w:t>
-      </w:r>
-      <w:proofErr w:type="spellEnd"/>
-      <w:r>
-        <w:rPr>
-          <w:rFonts w:ascii="Arial" w:hAnsi="Arial" w:cs="Arial"/>
-          <w:i/>
-        </w:rPr>
-        <w:t xml:space="preserve"> </w:t>
-      </w:r>
-      <w:proofErr w:type="spellStart"/>
-      <w:r>
-        <w:rPr>
-          <w:rFonts w:ascii="Arial" w:hAnsi="Arial" w:cs="Arial"/>
-          <w:i/>
-        </w:rPr>
-        <w:t>Case</w:t>
-      </w:r>
-      <w:proofErr w:type="spellEnd"/>
-      <w:r>
-        <w:rPr>
-          <w:rFonts w:ascii="Arial" w:hAnsi="Arial" w:cs="Arial"/>
-        </w:rPr>
-        <w:t xml:space="preserve"> serta keterangan bagi </w:t>
-      </w:r>
-      <w:proofErr w:type="spellStart"/>
-      <w:r>
-        <w:rPr>
-          <w:rFonts w:ascii="Arial" w:hAnsi="Arial" w:cs="Arial"/>
-          <w:i/>
-        </w:rPr>
-        <w:t>use</w:t>
-      </w:r>
-      <w:proofErr w:type="spellEnd"/>
-      <w:r>
-        <w:rPr>
-          <w:rFonts w:ascii="Arial" w:hAnsi="Arial" w:cs="Arial"/>
-          <w:i/>
-        </w:rPr>
-        <w:t xml:space="preserve"> </w:t>
-      </w:r>
-      <w:proofErr w:type="spellStart"/>
-      <w:r>
-        <w:rPr>
-          <w:rFonts w:ascii="Arial" w:hAnsi="Arial" w:cs="Arial"/>
-          <w:i/>
-        </w:rPr>
-        <w:t>case</w:t>
-      </w:r>
-      <w:proofErr w:type="spellEnd"/>
-      <w:r>
-        <w:rPr>
-          <w:rFonts w:ascii="Arial" w:hAnsi="Arial" w:cs="Arial"/>
-        </w:rPr>
-        <w:t xml:space="preserve"> yang terlibat. Sila rujuk kepada langkah-langkah di bawah </w:t>
-      </w:r>
-      <w:proofErr w:type="spellStart"/>
-      <w:r>
-        <w:rPr>
-          <w:rFonts w:ascii="Arial" w:hAnsi="Arial" w:cs="Arial"/>
-          <w:b/>
-        </w:rPr>
-        <w:t>Pemodelan</w:t>
-      </w:r>
-      <w:proofErr w:type="spellEnd"/>
-      <w:r>
-        <w:rPr>
-          <w:rFonts w:ascii="Arial" w:hAnsi="Arial" w:cs="Arial"/>
-          <w:b/>
-        </w:rPr>
-        <w:t xml:space="preserve"> </w:t>
-      </w:r>
-      <w:proofErr w:type="spellStart"/>
-      <w:r>
-        <w:rPr>
-          <w:rFonts w:ascii="Arial" w:hAnsi="Arial" w:cs="Arial"/>
-          <w:b/>
-          <w:i/>
-        </w:rPr>
-        <w:t>Use</w:t>
-      </w:r>
-      <w:proofErr w:type="spellEnd"/>
-      <w:r>
-        <w:rPr>
-          <w:rFonts w:ascii="Arial" w:hAnsi="Arial" w:cs="Arial"/>
-          <w:b/>
-          <w:i/>
-        </w:rPr>
-        <w:t xml:space="preserve"> </w:t>
-      </w:r>
-      <w:proofErr w:type="spellStart"/>
-      <w:r>
-        <w:rPr>
-          <w:rFonts w:ascii="Arial" w:hAnsi="Arial" w:cs="Arial"/>
-          <w:b/>
-          <w:i/>
-        </w:rPr>
-        <w:t>Case</w:t>
-      </w:r>
-      <w:proofErr w:type="spellEnd"/>
+        <w:t>Use Case</w:t>
+      </w:r>
       <w:r>
         <w:rPr>
           <w:rFonts w:ascii="Arial" w:hAnsi="Arial" w:cs="Arial"/>
@@ -3971,21 +3574,12 @@
         </w:rPr>
         <w:t xml:space="preserve">Seksyen ini adalah ruangan untuk menyenaraikan notasi-notasi yang akan digunakan untuk menyediakan Model Maklumat. Sila rujuk kepada              </w:t>
       </w:r>
-      <w:proofErr w:type="spellStart"/>
-      <w:r>
-        <w:rPr>
-          <w:rFonts w:ascii="Arial" w:hAnsi="Arial" w:cs="Arial"/>
-          <w:b/>
-        </w:rPr>
-        <w:t>Pemodelan</w:t>
-      </w:r>
-      <w:proofErr w:type="spellEnd"/>
-      <w:r>
-        <w:rPr>
-          <w:rFonts w:ascii="Arial" w:hAnsi="Arial" w:cs="Arial"/>
-          <w:b/>
-        </w:rPr>
-        <w:t xml:space="preserve"> Keperluan Data [F2.3] </w:t>
+      <w:r>
+        <w:rPr>
+          <w:rFonts w:ascii="Arial" w:hAnsi="Arial" w:cs="Arial"/>
+          <w:b/>
+        </w:rPr>
+        <w:t xml:space="preserve">Pemodelan Keperluan Data [F2.3] </w:t>
       </w:r>
       <w:r>
         <w:rPr>
@@ -4049,23 +3643,21 @@
         <w:rPr>
           <w:rFonts w:ascii="Arial" w:hAnsi="Arial" w:cs="Arial"/>
         </w:rPr>
-        <w:t xml:space="preserve">Seksyen ini adalah ruangan untuk menyediakan Model Maklumat yang terdiri daripada Rajah Hubungan Entiti. Sila rujuk kepada langkah 1 sehingga langkah 3 di bawah </w:t>
-      </w:r>
-      <w:proofErr w:type="spellStart"/>
-      <w:r>
-        <w:rPr>
-          <w:rFonts w:ascii="Arial" w:hAnsi="Arial" w:cs="Arial"/>
-          <w:b/>
-        </w:rPr>
-        <w:t>Pemodelan</w:t>
-      </w:r>
-      <w:proofErr w:type="spellEnd"/>
-      <w:r>
-        <w:rPr>
-          <w:rFonts w:ascii="Arial" w:hAnsi="Arial" w:cs="Arial"/>
-          <w:b/>
-        </w:rPr>
-        <w:t xml:space="preserve"> Keperluan Data [F2.3] </w:t>
+        <w:t xml:space="preserve">Seksyen ini adalah ruangan untuk menyediakan Model Maklumat yang terdiri daripada Rajah Hubungan Entiti. Sila rujuk kepada langkah 1 sehingga langkah 3 </w:t>
+      </w:r>
+      <w:r>
+        <w:rPr>
+          <w:rFonts w:ascii="Arial" w:hAnsi="Arial" w:cs="Arial"/>
+        </w:rPr>
+        <w:lastRenderedPageBreak/>
+        <w:t xml:space="preserve">di bawah </w:t>
+      </w:r>
+      <w:r>
+        <w:rPr>
+          <w:rFonts w:ascii="Arial" w:hAnsi="Arial" w:cs="Arial"/>
+          <w:b/>
+        </w:rPr>
+        <w:t xml:space="preserve">Pemodelan Keperluan Data [F2.3] </w:t>
       </w:r>
       <w:r>
         <w:rPr>
@@ -4112,7 +3704,6 @@
           <w:sz w:val="22"/>
           <w:szCs w:val="22"/>
         </w:rPr>
-        <w:lastRenderedPageBreak/>
         <w:t>Definisi Kamus Data</w:t>
       </w:r>
     </w:p>
@@ -4133,21 +3724,12 @@
         </w:rPr>
         <w:t xml:space="preserve">Seksyen ini adalah ruangan untuk menyedia dan melengkapkan Definisi Kamus Data bagi setiap entiti dan atribut yang telah disediakan di dalam Rajah Hubungan Entiti. Sila rujuk kepada langkah 4 di bawah </w:t>
       </w:r>
-      <w:proofErr w:type="spellStart"/>
-      <w:r>
-        <w:rPr>
-          <w:rFonts w:ascii="Arial" w:hAnsi="Arial" w:cs="Arial"/>
-          <w:b/>
-        </w:rPr>
-        <w:t>Pemodelan</w:t>
-      </w:r>
-      <w:proofErr w:type="spellEnd"/>
-      <w:r>
-        <w:rPr>
-          <w:rFonts w:ascii="Arial" w:hAnsi="Arial" w:cs="Arial"/>
-          <w:b/>
-        </w:rPr>
-        <w:t xml:space="preserve"> Keperluan Data [F2.3] </w:t>
+      <w:r>
+        <w:rPr>
+          <w:rFonts w:ascii="Arial" w:hAnsi="Arial" w:cs="Arial"/>
+          <w:b/>
+        </w:rPr>
+        <w:t xml:space="preserve">Pemodelan Keperluan Data [F2.3] </w:t>
       </w:r>
       <w:r>
         <w:rPr>
@@ -4241,21 +3823,12 @@
         </w:rPr>
         <w:t xml:space="preserve">Seksyen ini adalah ruangan untuk menyenaraikan notasi-notasi yang akan digunakan untuk menyediakan Model Proses Sistem. Sila rujuk kepada    </w:t>
       </w:r>
-      <w:proofErr w:type="spellStart"/>
-      <w:r>
-        <w:rPr>
-          <w:rFonts w:ascii="Arial" w:hAnsi="Arial" w:cs="Arial"/>
-          <w:b/>
-        </w:rPr>
-        <w:t>Pemodelan</w:t>
-      </w:r>
-      <w:proofErr w:type="spellEnd"/>
-      <w:r>
-        <w:rPr>
-          <w:rFonts w:ascii="Arial" w:hAnsi="Arial" w:cs="Arial"/>
-          <w:b/>
-        </w:rPr>
-        <w:t xml:space="preserve"> Proses Sistem [F2.4]</w:t>
+      <w:r>
+        <w:rPr>
+          <w:rFonts w:ascii="Arial" w:hAnsi="Arial" w:cs="Arial"/>
+          <w:b/>
+        </w:rPr>
+        <w:t>Pemodelan Proses Sistem [F2.4]</w:t>
       </w:r>
       <w:r>
         <w:rPr>
@@ -4323,21 +3896,12 @@
         </w:rPr>
         <w:t xml:space="preserve">Seksyen ini adalah ruangan untuk menyedia Model Maklumat yang terdiri daripada Rajah Konteks dan Rajah Aliran Data. Sila rujuk kepada      langkah 1 sehingga 3 di bawah </w:t>
       </w:r>
-      <w:proofErr w:type="spellStart"/>
-      <w:r>
-        <w:rPr>
-          <w:rFonts w:ascii="Arial" w:hAnsi="Arial" w:cs="Arial"/>
-          <w:b/>
-        </w:rPr>
-        <w:t>Pemodelan</w:t>
-      </w:r>
-      <w:proofErr w:type="spellEnd"/>
-      <w:r>
-        <w:rPr>
-          <w:rFonts w:ascii="Arial" w:hAnsi="Arial" w:cs="Arial"/>
-          <w:b/>
-        </w:rPr>
-        <w:t xml:space="preserve"> Proses Sistem [F2.4]</w:t>
+      <w:r>
+        <w:rPr>
+          <w:rFonts w:ascii="Arial" w:hAnsi="Arial" w:cs="Arial"/>
+          <w:b/>
+        </w:rPr>
+        <w:t>Pemodelan Proses Sistem [F2.4]</w:t>
       </w:r>
       <w:r>
         <w:rPr>
@@ -4404,21 +3968,12 @@
         </w:rPr>
         <w:t xml:space="preserve">Seksyen ini adalah ruangan untuk menyedia dan melengkapkan Definisi Aliran Data. Sila rujuk kepada langkah 4 di bawah </w:t>
       </w:r>
-      <w:proofErr w:type="spellStart"/>
-      <w:r>
-        <w:rPr>
-          <w:rFonts w:ascii="Arial" w:hAnsi="Arial" w:cs="Arial"/>
-          <w:b/>
-        </w:rPr>
-        <w:t>Pemodelan</w:t>
-      </w:r>
-      <w:proofErr w:type="spellEnd"/>
-      <w:r>
-        <w:rPr>
-          <w:rFonts w:ascii="Arial" w:hAnsi="Arial" w:cs="Arial"/>
-          <w:b/>
-        </w:rPr>
-        <w:t xml:space="preserve"> Proses Sistem [F2.4] </w:t>
+      <w:r>
+        <w:rPr>
+          <w:rFonts w:ascii="Arial" w:hAnsi="Arial" w:cs="Arial"/>
+          <w:b/>
+        </w:rPr>
+        <w:t xml:space="preserve">Pemodelan Proses Sistem [F2.4] </w:t>
       </w:r>
       <w:r>
         <w:rPr>
@@ -4520,6 +4075,7 @@
           <w:rFonts w:ascii="Arial" w:hAnsi="Arial" w:cs="Arial"/>
           <w:b/>
         </w:rPr>
+        <w:lastRenderedPageBreak/>
         <w:t xml:space="preserve">Penentuan Keperluan Bukan Fungsian [F2.5] </w:t>
       </w:r>
       <w:r>
@@ -4569,7 +4125,6 @@
           <w:sz w:val="22"/>
           <w:szCs w:val="22"/>
         </w:rPr>
-        <w:lastRenderedPageBreak/>
         <w:t>PENENTUAN SAIZ SISTEM APLIKASI</w:t>
       </w:r>
     </w:p>
@@ -4592,52 +4147,14 @@
         </w:rPr>
         <w:t xml:space="preserve">Seksyen ini adalah ruangan untuk menyediakan Pengiraan Saiz Sistem Aplikasi dengan menggunakan kaedah </w:t>
       </w:r>
-      <w:proofErr w:type="spellStart"/>
       <w:r>
         <w:rPr>
           <w:rFonts w:ascii="Arial" w:hAnsi="Arial" w:cs="Arial"/>
           <w:i/>
           <w:color w:val="000000" w:themeColor="text1"/>
         </w:rPr>
-        <w:t>Function</w:t>
-      </w:r>
-      <w:proofErr w:type="spellEnd"/>
-      <w:r>
-        <w:rPr>
-          <w:rFonts w:ascii="Arial" w:hAnsi="Arial" w:cs="Arial"/>
-          <w:i/>
-          <w:color w:val="000000" w:themeColor="text1"/>
-        </w:rPr>
-        <w:t xml:space="preserve"> </w:t>
-      </w:r>
-      <w:proofErr w:type="spellStart"/>
-      <w:r>
-        <w:rPr>
-          <w:rFonts w:ascii="Arial" w:hAnsi="Arial" w:cs="Arial"/>
-          <w:i/>
-          <w:color w:val="000000" w:themeColor="text1"/>
-        </w:rPr>
-        <w:t>Points</w:t>
-      </w:r>
-      <w:proofErr w:type="spellEnd"/>
-      <w:r>
-        <w:rPr>
-          <w:rFonts w:ascii="Arial" w:hAnsi="Arial" w:cs="Arial"/>
-          <w:i/>
-          <w:color w:val="000000" w:themeColor="text1"/>
-        </w:rPr>
-        <w:t xml:space="preserve"> </w:t>
-      </w:r>
-      <w:proofErr w:type="spellStart"/>
-      <w:r>
-        <w:rPr>
-          <w:rFonts w:ascii="Arial" w:hAnsi="Arial" w:cs="Arial"/>
-          <w:i/>
-          <w:color w:val="000000" w:themeColor="text1"/>
-        </w:rPr>
-        <w:t>Analysis</w:t>
-      </w:r>
-      <w:proofErr w:type="spellEnd"/>
+        <w:t>Function Points Analysis</w:t>
+      </w:r>
       <w:r>
         <w:rPr>
           <w:rFonts w:ascii="Arial" w:hAnsi="Arial" w:cs="Arial"/>
@@ -5155,25 +4672,25 @@
       </w:pPr>
     </w:lvl>
   </w:abstractNum>
-  <w:num w:numId="1" w16cid:durableId="1644655766">
+  <w:num w:numId="1" w16cid:durableId="1376155252">
     <w:abstractNumId w:val="3"/>
   </w:num>
-  <w:num w:numId="2" w16cid:durableId="388387820">
+  <w:num w:numId="2" w16cid:durableId="63650270">
     <w:abstractNumId w:val="2"/>
   </w:num>
-  <w:num w:numId="3" w16cid:durableId="1600983521">
+  <w:num w:numId="3" w16cid:durableId="1803840209">
     <w:abstractNumId w:val="0"/>
   </w:num>
-  <w:num w:numId="4" w16cid:durableId="1286352452">
+  <w:num w:numId="4" w16cid:durableId="1773160069">
     <w:abstractNumId w:val="3"/>
     <w:lvlOverride w:ilvl="0">
       <w:startOverride w:val="1"/>
     </w:lvlOverride>
   </w:num>
-  <w:num w:numId="5" w16cid:durableId="650839350">
+  <w:num w:numId="5" w16cid:durableId="150945339">
     <w:abstractNumId w:val="1"/>
   </w:num>
-  <w:num w:numId="6" w16cid:durableId="1157769390">
+  <w:num w:numId="6" w16cid:durableId="2100252618">
     <w:abstractNumId w:val="2"/>
     <w:lvlOverride w:ilvl="0">
       <w:startOverride w:val="1"/>

</xml_diff>

<commit_message>
feat: Add paragraph formatting copy functionality, enhance paragraph insertion with formatting options, and improve list creation with robust XML numbering.
</commit_message>
<xml_diff>
--- a/documents/D03_DOKUMEN_SPESIFIKASI_KEPERLUAN_SISTEM_SRS.docx
+++ b/documents/D03_DOKUMEN_SPESIFIKASI_KEPERLUAN_SISTEM_SRS.docx
@@ -21,7 +21,7 @@
         <mc:AlternateContent>
           <mc:Choice Requires="wps">
             <w:drawing>
-              <wp:anchor distT="45720" distB="45720" distL="114300" distR="114300" simplePos="0" relativeHeight="251659264" behindDoc="0" locked="0" layoutInCell="1" allowOverlap="1" wp14:anchorId="47417B23" wp14:editId="361DCA8D">
+              <wp:anchor distT="45720" distB="45720" distL="114300" distR="114300" simplePos="0" relativeHeight="251659264" behindDoc="0" locked="0" layoutInCell="1" allowOverlap="1" wp14:anchorId="727A4DB9" wp14:editId="5904AFEF">
                 <wp:simplePos x="0" y="0"/>
                 <wp:positionH relativeFrom="margin">
                   <wp:align>right</wp:align>
@@ -154,7 +154,7 @@
           <w:lang w:eastAsia="ms-MY"/>
         </w:rPr>
         <w:drawing>
-          <wp:inline distT="0" distB="0" distL="0" distR="0" wp14:anchorId="2FF05F16" wp14:editId="337C9CFE">
+          <wp:inline distT="0" distB="0" distL="0" distR="0" wp14:anchorId="23DE5C3C" wp14:editId="24853FAB">
             <wp:extent cx="1676400" cy="1257300"/>
             <wp:effectExtent l="0" t="0" r="0" b="0"/>
             <wp:docPr id="458" name="Picture 458" descr="Coat_of_arms_of_Malaysia"/>
@@ -331,25 +331,6 @@
     </w:p>
     <w:p>
       <w:pPr>
-        <w:spacing w:after="0" w:line="480" w:lineRule="auto"/>
-        <w:jc w:val="center"/>
-        <w:rPr>
-          <w:rFonts w:ascii="Arial" w:hAnsi="Arial" w:cs="Arial"/>
-          <w:b/>
-          <w:sz w:val="44"/>
-        </w:rPr>
-      </w:pPr>
-      <w:r>
-        <w:rPr>
-          <w:rFonts w:ascii="Arial" w:hAnsi="Arial" w:cs="Arial"/>
-          <w:b/>
-          <w:sz w:val="44"/>
-        </w:rPr>
-        <w:t xml:space="preserve">NAMA SISTEM </w:t>
-      </w:r>
-    </w:p>
-    <w:p>
-      <w:pPr>
         <w:spacing w:after="0" w:line="360" w:lineRule="auto"/>
         <w:jc w:val="center"/>
         <w:rPr>
@@ -726,7 +707,6 @@
           <w:sz w:val="22"/>
           <w:szCs w:val="22"/>
         </w:rPr>
-        <w:lastRenderedPageBreak/>
         <w:t>Keterangan Dokumen</w:t>
       </w:r>
     </w:p>
@@ -739,51 +719,217 @@
         <w:jc w:val="both"/>
         <w:rPr>
           <w:rFonts w:ascii="Arial" w:hAnsi="Arial" w:cs="Arial"/>
-          <w:b/>
-        </w:rPr>
-      </w:pPr>
-      <w:r>
-        <w:rPr>
-          <w:rFonts w:ascii="Arial" w:hAnsi="Arial" w:cs="Arial"/>
-        </w:rPr>
-        <w:t>Dokumen Spesifikasi Keperluan Sistem (SRS) ini menyatakan keperluan fungsional dan bukan fungsional bagi Sistem OSC Pelesenan PBT (Pihak Berkuasa Tempatan). Sistem ini merupakan platform pelesenan digital yang komprehensif dan menyeluruh untuk pihak berkuasa tempatan, merangkumi keseluruhan kitaran hayat pelesenan perniagaan dari pendaftaran akaun, pemprosesan permohonan, kelulusan, pembayaran, pengeluaran lesen, pemantauan, penguatkuasaan hingga ke pelaporan.</w:t>
-      </w:r>
-      <w:r>
-        <w:rPr>
-          <w:rFonts w:ascii="Arial" w:hAnsi="Arial" w:cs="Arial"/>
-        </w:rPr>
-        <w:br/>
-      </w:r>
-      <w:r>
-        <w:rPr>
-          <w:rFonts w:ascii="Arial" w:hAnsi="Arial" w:cs="Arial"/>
-        </w:rPr>
-        <w:br/>
-        <w:t>Sistem ini mengandungi 12 modul utama: M1 (Profil Pelanggan), M2 (Permohonan Lesen), M3 (Pembaharuan Lesen), M4 (Pengurusan Dokumen), M5 (Semakan dan Ulasan), M6 (Mesyuarat OSC), M7 (Pemantauan dan Penguatkuasaan), M8 (Aduan dan Pertanyaan), M9 (Dashboard dan Pelaporan), M10 (Bayaran dan Pengeluaran Lesen), M11 (Pentadbiran Sistem), dan M12 (Notifikasi).</w:t>
-      </w:r>
-      <w:r>
-        <w:rPr>
-          <w:rFonts w:ascii="Arial" w:hAnsi="Arial" w:cs="Arial"/>
-        </w:rPr>
-        <w:br/>
-      </w:r>
-      <w:r>
-        <w:rPr>
-          <w:rFonts w:ascii="Arial" w:hAnsi="Arial" w:cs="Arial"/>
-        </w:rPr>
-        <w:br/>
+        </w:rPr>
+      </w:pPr>
+      <w:r>
+        <w:rPr>
+          <w:rFonts w:ascii="Arial" w:hAnsi="Arial" w:cs="Arial"/>
+        </w:rPr>
+        <w:t xml:space="preserve">Dokumen Spesifikasi Keperluan Sistem (SRS) ini menyatakan keperluan fungsional dan bukan fungsional bagi Sistem OSC Pelesenan PBT (Pihak Berkuasa Tempatan). Sistem ini merupakan platform pelesenan digital yang komprehensif dan menyeluruh untuk </w:t>
+      </w:r>
+      <w:r>
+        <w:rPr>
+          <w:rFonts w:ascii="Arial" w:hAnsi="Arial" w:cs="Arial"/>
+        </w:rPr>
+        <w:lastRenderedPageBreak/>
+        <w:t>pihak berkuasa tempatan, merangkumi keseluruhan kitaran hayat pelesenan perniagaan dari pendaftaran akaun, pemprosesan permohonan, kelulusan, pembayaran, pengeluaran lesen, pemantauan, penguatkuasaan hingga ke pelaporan.</w:t>
+      </w:r>
+    </w:p>
+    <w:p>
+      <w:pPr>
+        <w:pStyle w:val="ListParagraph"/>
+        <w:spacing w:after="0" w:line="276" w:lineRule="auto"/>
+        <w:ind w:left="567"/>
+        <w:jc w:val="both"/>
+      </w:pPr>
+      <w:r>
+        <w:rPr>
+          <w:rFonts w:ascii="Arial" w:hAnsi="Arial"/>
+        </w:rPr>
+        <w:t>Sistem ini mengandungi 12 modul utama:</w:t>
+      </w:r>
+    </w:p>
+    <w:p>
+      <w:pPr>
+        <w:pStyle w:val="ListParagraph"/>
+        <w:spacing w:after="0" w:line="276" w:lineRule="auto"/>
+        <w:ind w:left="567"/>
+        <w:jc w:val="both"/>
+      </w:pPr>
+      <w:r>
+        <w:rPr>
+          <w:rFonts w:ascii="Arial" w:hAnsi="Arial"/>
+        </w:rPr>
+        <w:t>M1 (Profil Pelanggan)</w:t>
+      </w:r>
+    </w:p>
+    <w:p>
+      <w:pPr>
+        <w:pStyle w:val="ListParagraph"/>
+        <w:spacing w:after="0" w:line="276" w:lineRule="auto"/>
+        <w:ind w:left="567"/>
+        <w:jc w:val="both"/>
+      </w:pPr>
+      <w:r>
+        <w:rPr>
+          <w:rFonts w:ascii="Arial" w:hAnsi="Arial"/>
+        </w:rPr>
+        <w:t>M2 (Permohonan Lesen)</w:t>
+      </w:r>
+    </w:p>
+    <w:p>
+      <w:pPr>
+        <w:pStyle w:val="ListParagraph"/>
+        <w:spacing w:after="0" w:line="276" w:lineRule="auto"/>
+        <w:ind w:left="567"/>
+        <w:jc w:val="both"/>
+      </w:pPr>
+      <w:r>
+        <w:rPr>
+          <w:rFonts w:ascii="Arial" w:hAnsi="Arial"/>
+        </w:rPr>
+        <w:t>M3 (Pembaharuan Lesen)</w:t>
+      </w:r>
+    </w:p>
+    <w:p>
+      <w:pPr>
+        <w:pStyle w:val="ListParagraph"/>
+        <w:spacing w:after="0" w:line="276" w:lineRule="auto"/>
+        <w:ind w:left="567"/>
+        <w:jc w:val="both"/>
+      </w:pPr>
+      <w:r>
+        <w:rPr>
+          <w:rFonts w:ascii="Arial" w:hAnsi="Arial"/>
+        </w:rPr>
+        <w:t>M4 (Pengurusan Dokumen)</w:t>
+      </w:r>
+    </w:p>
+    <w:p>
+      <w:pPr>
+        <w:pStyle w:val="ListParagraph"/>
+        <w:spacing w:after="0" w:line="276" w:lineRule="auto"/>
+        <w:ind w:left="567"/>
+        <w:jc w:val="both"/>
+      </w:pPr>
+      <w:r>
+        <w:rPr>
+          <w:rFonts w:ascii="Arial" w:hAnsi="Arial"/>
+        </w:rPr>
+        <w:t>M5 (Semakan dan Ulasan)</w:t>
+      </w:r>
+    </w:p>
+    <w:p>
+      <w:pPr>
+        <w:pStyle w:val="ListParagraph"/>
+        <w:spacing w:after="0" w:line="276" w:lineRule="auto"/>
+        <w:ind w:left="567"/>
+        <w:jc w:val="both"/>
+      </w:pPr>
+      <w:r>
+        <w:rPr>
+          <w:rFonts w:ascii="Arial" w:hAnsi="Arial"/>
+        </w:rPr>
+        <w:t>M6 (Mesyuarat OSC)</w:t>
+      </w:r>
+    </w:p>
+    <w:p>
+      <w:pPr>
+        <w:pStyle w:val="ListParagraph"/>
+        <w:spacing w:after="0" w:line="276" w:lineRule="auto"/>
+        <w:ind w:left="567"/>
+        <w:jc w:val="both"/>
+      </w:pPr>
+      <w:r>
+        <w:rPr>
+          <w:rFonts w:ascii="Arial" w:hAnsi="Arial"/>
+        </w:rPr>
+        <w:t>M7 (Pemantauan dan Penguatkuasaan)</w:t>
+      </w:r>
+    </w:p>
+    <w:p>
+      <w:pPr>
+        <w:pStyle w:val="ListParagraph"/>
+        <w:spacing w:after="0" w:line="276" w:lineRule="auto"/>
+        <w:ind w:left="567"/>
+        <w:jc w:val="both"/>
+      </w:pPr>
+      <w:r>
+        <w:rPr>
+          <w:rFonts w:ascii="Arial" w:hAnsi="Arial"/>
+        </w:rPr>
+        <w:t>M8 (Aduan dan Pertanyaan)</w:t>
+      </w:r>
+    </w:p>
+    <w:p>
+      <w:pPr>
+        <w:pStyle w:val="ListParagraph"/>
+        <w:spacing w:after="0" w:line="276" w:lineRule="auto"/>
+        <w:ind w:left="567"/>
+        <w:jc w:val="both"/>
+      </w:pPr>
+      <w:r>
+        <w:rPr>
+          <w:rFonts w:ascii="Arial" w:hAnsi="Arial"/>
+        </w:rPr>
+        <w:t>M9 (Dashboard dan Pelaporan)</w:t>
+      </w:r>
+    </w:p>
+    <w:p>
+      <w:pPr>
+        <w:pStyle w:val="ListParagraph"/>
+        <w:spacing w:after="0" w:line="276" w:lineRule="auto"/>
+        <w:ind w:left="567"/>
+        <w:jc w:val="both"/>
+      </w:pPr>
+      <w:r>
+        <w:rPr>
+          <w:rFonts w:ascii="Arial" w:hAnsi="Arial"/>
+        </w:rPr>
+        <w:t>M10 (Bayaran dan Pengeluaran Lesen)</w:t>
+      </w:r>
+    </w:p>
+    <w:p>
+      <w:pPr>
+        <w:pStyle w:val="ListParagraph"/>
+        <w:spacing w:after="0" w:line="276" w:lineRule="auto"/>
+        <w:ind w:left="567"/>
+        <w:jc w:val="both"/>
+      </w:pPr>
+      <w:r>
+        <w:rPr>
+          <w:rFonts w:ascii="Arial" w:hAnsi="Arial"/>
+        </w:rPr>
+        <w:t>M11 (Pentadbiran Sistem)</w:t>
+      </w:r>
+    </w:p>
+    <w:p>
+      <w:pPr>
+        <w:pStyle w:val="ListParagraph"/>
+        <w:spacing w:after="0" w:line="276" w:lineRule="auto"/>
+        <w:ind w:left="567"/>
+        <w:jc w:val="both"/>
+      </w:pPr>
+      <w:r>
+        <w:rPr>
+          <w:rFonts w:ascii="Arial" w:hAnsi="Arial"/>
+        </w:rPr>
+        <w:t>M12 (Notifikasi)</w:t>
+      </w:r>
+    </w:p>
+    <w:p>
+      <w:pPr>
+        <w:pStyle w:val="ListParagraph"/>
+        <w:spacing w:after="0" w:line="276" w:lineRule="auto"/>
+        <w:ind w:left="567"/>
+        <w:jc w:val="both"/>
+      </w:pPr>
+      <w:r>
+        <w:rPr>
+          <w:rFonts w:ascii="Arial" w:hAnsi="Arial"/>
+        </w:rPr>
         <w:t>Objektif utama sistem adalah untuk menyeragamkan proses pelesenan merentasi semua PBT, meningkatkan kecekapan melalui aliran kerja automatik tanpa kertas, memberikan ketelusan melalui penjejakan status masa nyata, memastikan pematuhan kepada PDPA dan piawaian kerajaan, serta integrasi yang lancar dengan sistem luaran seperti gerbang pembayaran, pengesahan identiti (JPN/MyDigital ID), SSM, dan sistem kewangan.</w:t>
       </w:r>
-    </w:p>
-    <w:p>
-      <w:pPr>
-        <w:spacing w:after="0" w:line="276" w:lineRule="auto"/>
-        <w:jc w:val="both"/>
-        <w:rPr>
-          <w:rFonts w:ascii="Arial" w:hAnsi="Arial" w:cs="Arial"/>
-          <w:b/>
-        </w:rPr>
-      </w:pPr>
     </w:p>
     <w:p>
       <w:pPr>
@@ -1701,6 +1847,7 @@
                 <w:szCs w:val="22"/>
                 <w:lang w:val="nl-NL"/>
               </w:rPr>
+              <w:lastRenderedPageBreak/>
               <w:t>No. Versi</w:t>
             </w:r>
           </w:p>
@@ -2136,7 +2283,6 @@
           <w:sz w:val="22"/>
           <w:szCs w:val="22"/>
         </w:rPr>
-        <w:lastRenderedPageBreak/>
         <w:t>Senarai Gambarajah</w:t>
       </w:r>
     </w:p>
@@ -2311,6 +2457,7 @@
                 <w:color w:val="000000" w:themeColor="text1"/>
                 <w:lang w:val="sv-SE"/>
               </w:rPr>
+              <w:lastRenderedPageBreak/>
               <w:t>Akronim</w:t>
             </w:r>
           </w:p>
@@ -2775,7 +2922,6 @@
           <w:sz w:val="22"/>
           <w:szCs w:val="22"/>
         </w:rPr>
-        <w:lastRenderedPageBreak/>
         <w:t>Sumber Rujukan</w:t>
       </w:r>
     </w:p>
@@ -2849,7 +2995,93 @@
         <w:rPr>
           <w:rFonts w:ascii="Arial" w:hAnsi="Arial" w:cs="Arial"/>
         </w:rPr>
-        <w:t>Seksyen ini adalah ruangan untuk menerangkan tujuan, objektif dan matlamat sistem aplikasi ini dibangunkan selaras dengan objektif bisnes yang ingin dicapai.</w:t>
+        <w:t>Sistem OSC Pelesenan PBT adalah platform pelesenan digital yang komprehensif dan menyeluruh untuk pihak berkuasa tempatan (Pihak Berkuasa Tempatan). Sistem ini mendigitalkan kitaran hayat lengkap pelesenan perniagaan bermula dari pendaftaran akaun, pemprosesan permohonan, kelulusan, pembayaran, pengeluaran, pemantauan, penguatkuasaan, dan pelaporan.</w:t>
+      </w:r>
+    </w:p>
+    <w:p>
+      <w:pPr>
+        <w:pStyle w:val="ListParagraph"/>
+        <w:spacing w:after="0" w:line="276" w:lineRule="auto"/>
+        <w:ind w:left="1134"/>
+        <w:jc w:val="both"/>
+      </w:pPr>
+      <w:r>
+        <w:rPr>
+          <w:rFonts w:ascii="Arial" w:hAnsi="Arial"/>
+        </w:rPr>
+        <w:t>Objektif utama sistem ini adalah seperti berikut:</w:t>
+      </w:r>
+    </w:p>
+    <w:p>
+      <w:pPr>
+        <w:pStyle w:val="ListParagraph"/>
+        <w:numPr>
+          <w:ilvl w:val="0"/>
+          <w:numId w:val="2"/>
+        </w:numPr>
+      </w:pPr>
+      <w:r>
+        <w:t>Penyeragaman: Proses pelesenan yang seragam di seluruh PBT</w:t>
+      </w:r>
+    </w:p>
+    <w:p>
+      <w:pPr>
+        <w:pStyle w:val="ListParagraph"/>
+        <w:numPr>
+          <w:ilvl w:val="0"/>
+          <w:numId w:val="2"/>
+        </w:numPr>
+      </w:pPr>
+      <w:r>
+        <w:t>Kecekapan: Aliran kerja automatik tanpa kertas dengan masa pemprosesan yang dikurangkan</w:t>
+      </w:r>
+    </w:p>
+    <w:p>
+      <w:pPr>
+        <w:pStyle w:val="ListParagraph"/>
+        <w:numPr>
+          <w:ilvl w:val="0"/>
+          <w:numId w:val="2"/>
+        </w:numPr>
+      </w:pPr>
+      <w:r>
+        <w:t>Ketelusan: Penjejakan status masa nyata dan jejak audit</w:t>
+      </w:r>
+    </w:p>
+    <w:p>
+      <w:pPr>
+        <w:pStyle w:val="ListParagraph"/>
+        <w:numPr>
+          <w:ilvl w:val="0"/>
+          <w:numId w:val="2"/>
+        </w:numPr>
+      </w:pPr>
+      <w:r>
+        <w:t>Pematuhan: PDPA, piawaian kerajaan, dan keperluan peraturan</w:t>
+      </w:r>
+    </w:p>
+    <w:p>
+      <w:pPr>
+        <w:pStyle w:val="ListParagraph"/>
+        <w:numPr>
+          <w:ilvl w:val="0"/>
+          <w:numId w:val="2"/>
+        </w:numPr>
+      </w:pPr>
+      <w:r>
+        <w:t>Integrasi: Sambungan lancar dengan sistem luaran (pembayaran, identiti, mesej)</w:t>
+      </w:r>
+    </w:p>
+    <w:p>
+      <w:pPr>
+        <w:pStyle w:val="ListParagraph"/>
+        <w:numPr>
+          <w:ilvl w:val="0"/>
+          <w:numId w:val="2"/>
+        </w:numPr>
+      </w:pPr>
+      <w:r>
+        <w:t>Tadbir Urus: Kawalan akses berasaskan peranan, pengawasan, dan pelaporan</w:t>
       </w:r>
     </w:p>
     <w:p>
@@ -2894,20 +3126,162 @@
         <w:rPr>
           <w:rFonts w:ascii="Arial" w:hAnsi="Arial" w:cs="Arial"/>
         </w:rPr>
-        <w:t xml:space="preserve">Seksyen ini adalah ruangan untuk menjelaskan penentuan skop sistem aplikasi yang ingin dibangunkan. Sila rujuk kepada langkah 1b di dalam   </w:t>
-      </w:r>
-      <w:r>
-        <w:rPr>
-          <w:rFonts w:ascii="Arial" w:hAnsi="Arial" w:cs="Arial"/>
-          <w:b/>
-        </w:rPr>
-        <w:t>Penyediaan Spesifikasi Keperluan Sistem [F2.6]</w:t>
-      </w:r>
-      <w:r>
-        <w:rPr>
-          <w:rFonts w:ascii="Arial" w:hAnsi="Arial" w:cs="Arial"/>
-        </w:rPr>
-        <w:t xml:space="preserve"> untuk mendapatkan penjelasan lanjut berkenaan cara-cara untuk melengkapkan seksyen ini.</w:t>
+        <w:t>Sistem OSC Pelesenan PBT merangkumi 12 modul utama yang meliputi keseluruhan kitaran hayat pelesenan perniagaan:</w:t>
+      </w:r>
+      <w:r>
+        <w:rPr>
+          <w:rFonts w:ascii="Arial" w:hAnsi="Arial" w:cs="Arial"/>
+          <w:b/>
+        </w:rPr>
+      </w:r>
+      <w:r>
+        <w:rPr>
+          <w:rFonts w:ascii="Arial" w:hAnsi="Arial" w:cs="Arial"/>
+        </w:rPr>
+      </w:r>
+    </w:p>
+    <w:p>
+      <w:pPr>
+        <w:pStyle w:val="ListParagraph"/>
+        <w:numPr>
+          <w:ilvl w:val="0"/>
+          <w:numId w:val="2"/>
+        </w:numPr>
+      </w:pPr>
+      <w:r>
+        <w:t>M1 - Profil Pelanggan: Pengurusan kitaran hayat akaun pelanggan termasuk pendaftaran individu dan syarikat, pengurusan agen berdaftar/pelari, pengesahan identiti (JPN/SSM), penyelenggaraan profil, dan penutupan akaun.</w:t>
+      </w:r>
+    </w:p>
+    <w:p>
+      <w:pPr>
+        <w:pStyle w:val="ListParagraph"/>
+        <w:numPr>
+          <w:ilvl w:val="0"/>
+          <w:numId w:val="2"/>
+        </w:numPr>
+      </w:pPr>
+      <w:r>
+        <w:t>M2 - Permohonan Lesen: Membolehkan permohonan lesen baharu dengan pemilihan jenis lesen (Komposit/Tunggal), kod perniagaan berpusat (MSIC), matriks konfigurasi dokumen, pengisian borang, muat naik dokumen, pengesahan kelengkapan, penyerahan dan penjanaan bil.</w:t>
+      </w:r>
+    </w:p>
+    <w:p>
+      <w:pPr>
+        <w:pStyle w:val="ListParagraph"/>
+        <w:numPr>
+          <w:ilvl w:val="0"/>
+          <w:numId w:val="2"/>
+        </w:numPr>
+      </w:pPr>
+      <w:r>
+        <w:t>M3 - Pembaharuan Lesen: Memudahkan pembaharuan lesen dengan pemeriksaan kelayakan, borang pembaharuan pra-isi, muat naik semula dokumen, pengurusan tempoh tangguh, dan penalti pembaharuan lewat.</w:t>
+      </w:r>
+    </w:p>
+    <w:p>
+      <w:pPr>
+        <w:pStyle w:val="ListParagraph"/>
+        <w:numPr>
+          <w:ilvl w:val="0"/>
+          <w:numId w:val="2"/>
+        </w:numPr>
+      </w:pPr>
+      <w:r>
+        <w:t>M4 - Pengurusan Dokumen: Repositori dokumen berpusat dengan konfigurasi jenis dokumen, pengesahan fail, pengedaran versi, jejak audit, kawalan akses, dan pengurusan kitaran hayat dokumen.</w:t>
+      </w:r>
+    </w:p>
+    <w:p>
+      <w:pPr>
+        <w:pStyle w:val="ListParagraph"/>
+        <w:numPr>
+          <w:ilvl w:val="0"/>
+          <w:numId w:val="2"/>
+        </w:numPr>
+      </w:pPr>
+      <w:r>
+        <w:t>M5 - Pemprosesan dan Kelulusan: Enjin aliran kerja untuk pemprosesan permohonan, semakan kelengkapan, ulasan teknikal, kelulusan peringkat, pengurusan mesyuarat jawatankuasa, dan penjanaan keputusan kelulusan.</w:t>
+      </w:r>
+    </w:p>
+    <w:p>
+      <w:pPr>
+        <w:pStyle w:val="ListParagraph"/>
+        <w:numPr>
+          <w:ilvl w:val="0"/>
+          <w:numId w:val="2"/>
+        </w:numPr>
+      </w:pPr>
+      <w:r>
+        <w:t>M6 - Pengurusan Bayaran: Integrasi gateway pembayaran (PBTPay, FPX, eWallet), penjanaan bil, rekonsiliasi pembayaran, pengurusan bayaran balik, dan penyimpanan rekod transaksi.</w:t>
+      </w:r>
+    </w:p>
+    <w:p>
+      <w:pPr>
+        <w:pStyle w:val="ListParagraph"/>
+        <w:numPr>
+          <w:ilvl w:val="0"/>
+          <w:numId w:val="2"/>
+        </w:numPr>
+      </w:pPr>
+      <w:r>
+        <w:t>M7 - Pengeluaran Lesen: Penjanaan sijil lesen, kod QR, daftar digital, pengurusan cap dan tandatangan digital, dan penghantaran lesen kepada pemohon.</w:t>
+      </w:r>
+    </w:p>
+    <w:p>
+      <w:pPr>
+        <w:pStyle w:val="ListParagraph"/>
+        <w:numPr>
+          <w:ilvl w:val="0"/>
+          <w:numId w:val="2"/>
+        </w:numPr>
+      </w:pPr>
+      <w:r>
+        <w:t>M8 - Pemantauan dan Penguatkuasaan: Penjadualan lawatan, laporan pemeriksaan, pengurusan kesalahan, proses kompaun, rayuan, tindakan undang-undang, dan penggantungan/pembatalan lesen.</w:t>
+      </w:r>
+    </w:p>
+    <w:p>
+      <w:pPr>
+        <w:pStyle w:val="ListParagraph"/>
+        <w:numPr>
+          <w:ilvl w:val="0"/>
+          <w:numId w:val="2"/>
+        </w:numPr>
+      </w:pPr>
+      <w:r>
+        <w:t>M9 - Aduan Awam: Portal aduan, penyerahan aduan, pengurusan kes, siasatan, resolusi, dan mekanisme maklum balas.</w:t>
+      </w:r>
+    </w:p>
+    <w:p>
+      <w:pPr>
+        <w:pStyle w:val="ListParagraph"/>
+        <w:numPr>
+          <w:ilvl w:val="0"/>
+          <w:numId w:val="2"/>
+        </w:numPr>
+      </w:pPr>
+      <w:r>
+        <w:t>M10 - Pelaporan dan Analitik: Papan pemuka prestasi, laporan operasi, laporan kewangan, analitik perniagaan, penyesuaian jadual pelaporan, dan eksport data.</w:t>
+      </w:r>
+    </w:p>
+    <w:p>
+      <w:pPr>
+        <w:pStyle w:val="ListParagraph"/>
+        <w:numPr>
+          <w:ilvl w:val="0"/>
+          <w:numId w:val="2"/>
+        </w:numPr>
+      </w:pPr>
+      <w:r>
+        <w:t>M11 - Konfigurasi Sistem: Pengurusan parameter sistem, konfigurasi jenis lesen, konfigurasi aliran kerja, pengurusan peranan dan kebenaran, dan tetapan integrasi.</w:t>
+      </w:r>
+    </w:p>
+    <w:p>
+      <w:pPr>
+        <w:pStyle w:val="ListParagraph"/>
+        <w:numPr>
+          <w:ilvl w:val="0"/>
+          <w:numId w:val="2"/>
+        </w:numPr>
+      </w:pPr>
+      <w:r>
+        <w:t>M12 - Audit dan Pematuhan: Jejak audit komprehensif, log aktiviti pengguna, laporan pematuhan, pengekalan data, dan penjanaan laporan audit.</w:t>
       </w:r>
     </w:p>
     <w:p>
@@ -2952,20 +3326,18 @@
         <w:rPr>
           <w:rFonts w:ascii="Arial" w:hAnsi="Arial" w:cs="Arial"/>
         </w:rPr>
-        <w:t xml:space="preserve">Seksyen ini adalah ruangan untuk menyenaraikan aktor-aktor sistem yang terlibat serta keterangan fungsinya di dalam sistem aplikasi yang akan dibangunkan. Sila rujuk kepada langkah 1c di dalam </w:t>
-      </w:r>
-      <w:r>
-        <w:rPr>
-          <w:rFonts w:ascii="Arial" w:hAnsi="Arial" w:cs="Arial"/>
-          <w:b/>
-        </w:rPr>
-        <w:t>Penyediaan Spesifikasi Keperluan Sistem [F2.6]</w:t>
-      </w:r>
-      <w:r>
-        <w:rPr>
-          <w:rFonts w:ascii="Arial" w:hAnsi="Arial" w:cs="Arial"/>
-        </w:rPr>
-        <w:t xml:space="preserve"> untuk mendapatkan penjelasan lanjut berkenaan cara-cara untuk melengkapkan seksyen ini.</w:t>
+        <w:t>Sistem OSC Pelesenan PBT melibatkan pelbagai aktor yang memainkan peranan penting dalam operasi sistem. Aktor-aktor ini terbahagi kepada tiga kategori utama:</w:t>
+      </w:r>
+      <w:r>
+        <w:rPr>
+          <w:rFonts w:ascii="Arial" w:hAnsi="Arial" w:cs="Arial"/>
+          <w:b/>
+        </w:rPr>
+      </w:r>
+      <w:r>
+        <w:rPr>
+          <w:rFonts w:ascii="Arial" w:hAnsi="Arial" w:cs="Arial"/>
+        </w:rPr>
       </w:r>
     </w:p>
     <w:p>
@@ -2974,6 +3346,242 @@
         <w:spacing w:after="0" w:line="276" w:lineRule="auto"/>
         <w:ind w:left="1134"/>
         <w:jc w:val="both"/>
+      </w:pPr>
+      <w:r>
+        <w:rPr>
+          <w:rFonts w:ascii="Arial" w:hAnsi="Arial"/>
+        </w:rPr>
+        <w:t>1. Pengguna Luaran:</w:t>
+      </w:r>
+    </w:p>
+    <w:p>
+      <w:pPr>
+        <w:pStyle w:val="ListParagraph"/>
+        <w:numPr>
+          <w:ilvl w:val="0"/>
+          <w:numId w:val="1"/>
+        </w:numPr>
+      </w:pPr>
+      <w:r>
+        <w:t>Pemohon / Pemegang Lesen: Individu atau syarikat yang memohon atau memegang lesen perniagaan. Mereka bertanggungjawab untuk mendaftar akaun, mengemukakan permohonan lesen, membuat bayaran, dan mematuhi syarat-syarat lesen.</w:t>
+      </w:r>
+    </w:p>
+    <w:p>
+      <w:pPr>
+        <w:pStyle w:val="ListParagraph"/>
+        <w:numPr>
+          <w:ilvl w:val="0"/>
+          <w:numId w:val="1"/>
+        </w:numPr>
+      </w:pPr>
+      <w:r>
+        <w:t>Orang Awam: Pengguna yang membuat aduan atau pertanyaan mengenai premis perniagaan atau pelesenan. Mereka boleh mengakses portal aduan untuk melaporkan ketidakpatuhan atau isu-isu lain.</w:t>
+      </w:r>
+    </w:p>
+    <w:p>
+      <w:pPr>
+        <w:pStyle w:val="ListParagraph"/>
+      </w:pPr>
+      <w:r>
+        <w:rPr/>
+        <w:t>2. Pengguna Dalaman:</w:t>
+      </w:r>
+    </w:p>
+    <w:p>
+      <w:pPr>
+        <w:pStyle w:val="ListParagraph"/>
+        <w:numPr>
+          <w:ilvl w:val="0"/>
+          <w:numId w:val="1"/>
+        </w:numPr>
+      </w:pPr>
+      <w:r>
+        <w:t>PPSU (Pegawai Pemproses Permohonan Pelesenan): Pegawai yang memproses permohonan lesen, menyemak kelengkapan dokumen, menjalankan semakan awal, dan menguruskan komunikasi dengan pemohon.</w:t>
+      </w:r>
+    </w:p>
+    <w:p>
+      <w:pPr>
+        <w:pStyle w:val="ListParagraph"/>
+        <w:numPr>
+          <w:ilvl w:val="0"/>
+          <w:numId w:val="1"/>
+        </w:numPr>
+      </w:pPr>
+      <w:r>
+        <w:t>BTD (Pegawai Jabatan Teknikal Dalaman): Pegawai teknikal dalaman yang memberikan ulasan teknikal berdasarkan kepakaran jabatan mereka seperti kesihatan, kebakaran, bangunan, atau alam sekitar.</w:t>
+      </w:r>
+    </w:p>
+    <w:p>
+      <w:pPr>
+        <w:pStyle w:val="ListParagraph"/>
+        <w:numPr>
+          <w:ilvl w:val="0"/>
+          <w:numId w:val="1"/>
+        </w:numPr>
+      </w:pPr>
+      <w:r>
+        <w:t>ATL (Pegawai Agensi Teknikal Luar): Pegawai dari agensi luar seperti Bomba, JKR, atau agensi kawal selia lain yang memberikan kelulusan atau ulasan teknikal untuk permohonan lesen.</w:t>
+      </w:r>
+    </w:p>
+    <w:p>
+      <w:pPr>
+        <w:pStyle w:val="ListParagraph"/>
+        <w:numPr>
+          <w:ilvl w:val="0"/>
+          <w:numId w:val="1"/>
+        </w:numPr>
+      </w:pPr>
+      <w:r>
+        <w:t>PPKT1 (Pegawai Pelulus Tahap 1): Pegawai yang meluluskan permohonan di peringkat pertama berdasarkan kriteria yang ditetapkan, termasuk kuasa untuk meluluskan atau menolak permohonan yang tidak memerlukan mesyuarat jawatankuasa.</w:t>
+      </w:r>
+    </w:p>
+    <w:p>
+      <w:pPr>
+        <w:pStyle w:val="ListParagraph"/>
+        <w:numPr>
+          <w:ilvl w:val="0"/>
+          <w:numId w:val="1"/>
+        </w:numPr>
+      </w:pPr>
+      <w:r>
+        <w:t>PPKT2 / Ahli Jawatankuasa: Ahli jawatankuasa pelesenan yang menghadiri mesyuarat untuk membincangkan dan membuat keputusan terhadap permohonan yang kompleks atau memerlukan pertimbangan lanjut.</w:t>
+      </w:r>
+    </w:p>
+    <w:p>
+      <w:pPr>
+        <w:pStyle w:val="ListParagraph"/>
+        <w:numPr>
+          <w:ilvl w:val="0"/>
+          <w:numId w:val="1"/>
+        </w:numPr>
+      </w:pPr>
+      <w:r>
+        <w:t>Urusetia Mesyuarat (SU): Pegawai yang menguruskan mesyuarat jawatankuasa, menyediakan agenda, merekod minit, dan menguruskan dokumen mesyuarat.</w:t>
+      </w:r>
+    </w:p>
+    <w:p>
+      <w:pPr>
+        <w:pStyle w:val="ListParagraph"/>
+        <w:numPr>
+          <w:ilvl w:val="0"/>
+          <w:numId w:val="1"/>
+        </w:numPr>
+      </w:pPr>
+      <w:r>
+        <w:t>Pegawai Penguatkuasa: Pegawai yang menjalankan pemantauan dan penguatkuasaan, menjalankan lawatan pemeriksaan, mengeluarkan kompaun, dan mengambil tindakan terhadap ketidakpatuhan.</w:t>
+      </w:r>
+    </w:p>
+    <w:p>
+      <w:pPr>
+        <w:pStyle w:val="ListParagraph"/>
+        <w:numPr>
+          <w:ilvl w:val="0"/>
+          <w:numId w:val="1"/>
+        </w:numPr>
+      </w:pPr>
+      <w:r>
+        <w:t>Pegawai Kewangan: Pegawai yang menguruskan aspek kewangan termasuk penjanaan bil, pemprosesan bayaran, rekonsiliasi, dan pengurusan bayaran balik.</w:t>
+      </w:r>
+    </w:p>
+    <w:p>
+      <w:pPr>
+        <w:pStyle w:val="ListParagraph"/>
+        <w:numPr>
+          <w:ilvl w:val="0"/>
+          <w:numId w:val="1"/>
+        </w:numPr>
+      </w:pPr>
+      <w:r>
+        <w:t>Pentadbir Sistem: Pegawai yang menguruskan konfigurasi sistem, peranan pengguna, parameter sistem, dan penyelenggaraan teknikal.</w:t>
+      </w:r>
+    </w:p>
+    <w:p>
+      <w:pPr>
+        <w:pStyle w:val="ListParagraph"/>
+      </w:pPr>
+      <w:r>
+        <w:rPr/>
+        <w:t>3. Sistem Luaran:</w:t>
+      </w:r>
+    </w:p>
+    <w:p>
+      <w:pPr>
+        <w:pStyle w:val="ListParagraph"/>
+        <w:numPr>
+          <w:ilvl w:val="0"/>
+          <w:numId w:val="1"/>
+        </w:numPr>
+      </w:pPr>
+      <w:r>
+        <w:t>JPN/MyDigital ID: Sistem pengesahan identiti untuk pengesahan individu.</w:t>
+      </w:r>
+    </w:p>
+    <w:p>
+      <w:pPr>
+        <w:pStyle w:val="ListParagraph"/>
+        <w:numPr>
+          <w:ilvl w:val="0"/>
+          <w:numId w:val="1"/>
+        </w:numPr>
+      </w:pPr>
+      <w:r>
+        <w:t>SSM: Suruhanjaya Syarikat Malaysia untuk pengesahan pendaftaran syarikat.</w:t>
+      </w:r>
+    </w:p>
+    <w:p>
+      <w:pPr>
+        <w:pStyle w:val="ListParagraph"/>
+        <w:numPr>
+          <w:ilvl w:val="0"/>
+          <w:numId w:val="1"/>
+        </w:numPr>
+      </w:pPr>
+      <w:r>
+        <w:t>Payment Gateway: Sistem pembayaran (PBTPay, FPX, eWallet) untuk pemprosesan bayaran dalam talian.</w:t>
+      </w:r>
+    </w:p>
+    <w:p>
+      <w:pPr>
+        <w:pStyle w:val="ListParagraph"/>
+        <w:numPr>
+          <w:ilvl w:val="0"/>
+          <w:numId w:val="1"/>
+        </w:numPr>
+      </w:pPr>
+      <w:r>
+        <w:t>Financial/Accounting System: Sistem kewangan/perakaunan untuk integrasi data transaksi.</w:t>
+      </w:r>
+    </w:p>
+    <w:p>
+      <w:pPr>
+        <w:pStyle w:val="ListParagraph"/>
+        <w:numPr>
+          <w:ilvl w:val="0"/>
+          <w:numId w:val="1"/>
+        </w:numPr>
+      </w:pPr>
+      <w:r>
+        <w:t>Email/SMS Gateway: Sistem pemesejan untuk penghantaran notifikasi dan makluman.</w:t>
+      </w:r>
+    </w:p>
+    <w:p>
+      <w:pPr>
+        <w:pStyle w:val="ListParagraph"/>
+        <w:numPr>
+          <w:ilvl w:val="0"/>
+          <w:numId w:val="1"/>
+        </w:numPr>
+      </w:pPr>
+      <w:r>
+        <w:t>GIS/Geo System: Sistem maklumat geografi untuk pemetaan dan pengesahan lokasi premis.</w:t>
+      </w:r>
+    </w:p>
+    <w:p>
+      <w:pPr>
+        <w:pStyle w:val="ListParagraph"/>
+        <w:spacing w:after="0" w:line="276" w:lineRule="auto"/>
+        <w:ind w:left="1134"/>
+        <w:jc w:val="both"/>
         <w:rPr>
           <w:rFonts w:ascii="Arial" w:hAnsi="Arial" w:cs="Arial"/>
         </w:rPr>
@@ -3137,16 +3745,7 @@
           <w:b/>
           <w:color w:val="000000" w:themeColor="text1"/>
         </w:rPr>
-        <w:t xml:space="preserve">Penyediaan Spesifikasi </w:t>
-      </w:r>
-      <w:r>
-        <w:rPr>
-          <w:rFonts w:ascii="Arial" w:hAnsi="Arial" w:cs="Arial"/>
-          <w:b/>
-          <w:color w:val="000000" w:themeColor="text1"/>
-        </w:rPr>
-        <w:lastRenderedPageBreak/>
-        <w:t>Keperluan Sistem [F2.6]</w:t>
+        <w:t>Penyediaan Spesifikasi Keperluan Sistem [F2.6]</w:t>
       </w:r>
       <w:r>
         <w:rPr>
@@ -3330,6 +3929,7 @@
           <w:rFonts w:ascii="Arial" w:hAnsi="Arial" w:cs="Arial"/>
           <w:b/>
         </w:rPr>
+        <w:lastRenderedPageBreak/>
         <w:t xml:space="preserve">Pemodelan </w:t>
       </w:r>
       <w:r>
@@ -3643,14 +4243,7 @@
         <w:rPr>
           <w:rFonts w:ascii="Arial" w:hAnsi="Arial" w:cs="Arial"/>
         </w:rPr>
-        <w:t xml:space="preserve">Seksyen ini adalah ruangan untuk menyediakan Model Maklumat yang terdiri daripada Rajah Hubungan Entiti. Sila rujuk kepada langkah 1 sehingga langkah 3 </w:t>
-      </w:r>
-      <w:r>
-        <w:rPr>
-          <w:rFonts w:ascii="Arial" w:hAnsi="Arial" w:cs="Arial"/>
-        </w:rPr>
-        <w:lastRenderedPageBreak/>
-        <w:t xml:space="preserve">di bawah </w:t>
+        <w:t xml:space="preserve">Seksyen ini adalah ruangan untuk menyediakan Model Maklumat yang terdiri daripada Rajah Hubungan Entiti. Sila rujuk kepada langkah 1 sehingga langkah 3 di bawah </w:t>
       </w:r>
       <w:r>
         <w:rPr>
@@ -3828,6 +4421,7 @@
           <w:rFonts w:ascii="Arial" w:hAnsi="Arial" w:cs="Arial"/>
           <w:b/>
         </w:rPr>
+        <w:lastRenderedPageBreak/>
         <w:t>Pemodelan Proses Sistem [F2.4]</w:t>
       </w:r>
       <w:r>
@@ -4075,7 +4669,6 @@
           <w:rFonts w:ascii="Arial" w:hAnsi="Arial" w:cs="Arial"/>
           <w:b/>
         </w:rPr>
-        <w:lastRenderedPageBreak/>
         <w:t xml:space="preserve">Penentuan Keperluan Bukan Fungsian [F2.5] </w:t>
       </w:r>
       <w:r>

</xml_diff>